<commit_message>
Update source file MX_Video Script_Take_a_Pause.docx
</commit_message>
<xml_diff>
--- a/translations/parent_text_v2_mexico/en/MX_Video Script_Take_a_Pause.docx
+++ b/translations/parent_text_v2_mexico/en/MX_Video Script_Take_a_Pause.docx
@@ -1,7 +1,138 @@
 
 <file path=word/document.xml><?xml version="1.0" encoding="utf-8"?>
-<w:document xmlns:mc="http://schemas.openxmlformats.org/markup-compatibility/2006" xmlns:o="urn:schemas-microsoft-com:office:office" xmlns:r="http://schemas.openxmlformats.org/officeDocument/2006/relationships" xmlns:m="http://schemas.openxmlformats.org/officeDocument/2006/math" xmlns:v="urn:schemas-microsoft-com:vml" xmlns:wp="http://schemas.openxmlformats.org/drawingml/2006/wordprocessingDrawing" xmlns:w10="urn:schemas-microsoft-com:office:word" xmlns:w="http://schemas.openxmlformats.org/wordprocessingml/2006/main" xmlns:wne="http://schemas.microsoft.com/office/word/2006/wordml" xmlns:sl="http://schemas.openxmlformats.org/schemaLibrary/2006/main" xmlns:a="http://schemas.openxmlformats.org/drawingml/2006/main" xmlns:pic="http://schemas.openxmlformats.org/drawingml/2006/picture" xmlns:c="http://schemas.openxmlformats.org/drawingml/2006/chart" xmlns:lc="http://schemas.openxmlformats.org/drawingml/2006/lockedCanvas" xmlns:dgm="http://schemas.openxmlformats.org/drawingml/2006/diagram" xmlns:wps="http://schemas.microsoft.com/office/word/2010/wordprocessingShape" xmlns:wpg="http://schemas.microsoft.com/office/word/2010/wordprocessingGroup" xmlns:w14="http://schemas.microsoft.com/office/word/2010/wordml" xmlns:w15="http://schemas.microsoft.com/office/word/2012/wordml">
+<w:document xmlns:a14="http://schemas.microsoft.com/office/drawing/2010/main" xmlns:mc="http://schemas.openxmlformats.org/markup-compatibility/2006" xmlns:o="urn:schemas-microsoft-com:office:office" xmlns:r="http://schemas.openxmlformats.org/officeDocument/2006/relationships" xmlns:m="http://schemas.openxmlformats.org/officeDocument/2006/math" xmlns:v="urn:schemas-microsoft-com:vml" xmlns:wp="http://schemas.openxmlformats.org/drawingml/2006/wordprocessingDrawing" xmlns:w10="urn:schemas-microsoft-com:office:word" xmlns:w="http://schemas.openxmlformats.org/wordprocessingml/2006/main" xmlns:wne="http://schemas.microsoft.com/office/word/2006/wordml" xmlns:sl="http://schemas.openxmlformats.org/schemaLibrary/2006/main" xmlns:a="http://schemas.openxmlformats.org/drawingml/2006/main" xmlns:pic="http://schemas.openxmlformats.org/drawingml/2006/picture" xmlns:c="http://schemas.openxmlformats.org/drawingml/2006/chart" xmlns:lc="http://schemas.openxmlformats.org/drawingml/2006/lockedCanvas" xmlns:dgm="http://schemas.openxmlformats.org/drawingml/2006/diagram" xmlns:wps="http://schemas.microsoft.com/office/word/2010/wordprocessingShape" xmlns:wpg="http://schemas.microsoft.com/office/word/2010/wordprocessingGroup" xmlns:w14="http://schemas.microsoft.com/office/word/2010/wordml" xmlns:w15="http://schemas.microsoft.com/office/word/2012/wordml">
   <w:body>
+    <w:p xmlns:w="http://schemas.openxmlformats.org/wordprocessingml/2006/main" xmlns:r="http://schemas.openxmlformats.org/officeDocument/2006/relationships" xmlns:wp="http://schemas.openxmlformats.org/drawingml/2006/wordprocessingDrawing" DeepLBanner="">
+      <w:r>
+        <w:rPr>
+          <w:noProof/>
+        </w:rPr>
+        <w:drawing>
+          <wp:anchor distT="0" distB="0" distL="114300" distR="114300" simplePos="0" relativeHeight="251653119" behindDoc="0" locked="0" layoutInCell="1" allowOverlap="1">
+            <wp:simplePos x="0" y="0"/>
+            <wp:positionH relativeFrom="page">
+              <wp:posOffset>0</wp:posOffset>
+            </wp:positionH>
+            <wp:positionV relativeFrom="page">
+              <wp:posOffset>0</wp:posOffset>
+            </wp:positionV>
+            <wp:extent cx="10690522" cy="807396"/>
+            <wp:effectExtent l="0" t="0" r="0" b="5715"/>
+            <wp:wrapSquare wrapText="bothSides"/>
+            <wp:docPr id="10" name="Picture 10"/>
+            <wp:cNvGraphicFramePr>
+              <a:graphicFrameLocks xmlns:a="http://schemas.openxmlformats.org/drawingml/2006/main" noChangeAspect="1"/>
+            </wp:cNvGraphicFramePr>
+            <a:graphic xmlns:a="http://schemas.openxmlformats.org/drawingml/2006/main">
+              <a:graphicData uri="http://schemas.openxmlformats.org/drawingml/2006/picture">
+                <pic:pic xmlns:pic="http://schemas.openxmlformats.org/drawingml/2006/picture">
+                  <pic:nvPicPr>
+                    <pic:cNvPr id="10" name="logo.png"/>
+                    <pic:cNvPicPr/>
+                  </pic:nvPicPr>
+                  <pic:blipFill>
+                    <a:blip r:embed="Rd202ec32671e4627">
+                      <a:extLst>
+                        <a:ext uri="{28A0092B-C50C-407E-A947-70E740481C1C}">
+                          <a14:useLocalDpi xmlns:a14="http://schemas.microsoft.com/office/drawing/2010/main" val="0"/>
+                        </a:ext>
+                      </a:extLst>
+                    </a:blip>
+                    <a:stretch>
+                      <a:fillRect/>
+                    </a:stretch>
+                  </pic:blipFill>
+                  <pic:spPr>
+                    <a:xfrm>
+                      <a:off x="0" y="0"/>
+                      <a:ext cx="10778448" cy="814037"/>
+                    </a:xfrm>
+                    <a:prstGeom prst="rect">
+                      <a:avLst/>
+                    </a:prstGeom>
+                  </pic:spPr>
+                </pic:pic>
+              </a:graphicData>
+            </a:graphic>
+          </wp:anchor>
+        </w:drawing>
+      </w:r>
+      <w:r>
+        <w:rPr>
+          <w:noProof/>
+        </w:rPr>
+        <w:pict xmlns:o="urn:schemas-microsoft-com:office:office" xmlns:v="urn:schemas-microsoft-com:vml">
+          <v:shapetype id="_x0000_t202" coordsize="21600,21600" o:spt="202" path="m,l,21600r21600,l21600,xe">
+            <v:stroke joinstyle="miter"/>
+            <v:path gradientshapeok="t" o:connecttype="rect"/>
+          </v:shapetype>
+          <v:shape id="Text Box 6" style="position:absolute;margin-left:187.95pt;margin-top:15.9pt;width:477.9pt;height:42.8pt;z-index:251663360;visibility:visible;mso-wrap-style:square;mso-width-percent:0;mso-height-percent:0;mso-wrap-distance-left:9pt;mso-wrap-distance-top:0;mso-wrap-distance-right:9pt;mso-wrap-distance-bottom:0;mso-position-horizontal:absolute;mso-position-horizontal-relative:page;mso-position-vertical:absolute;mso-position-vertical-relative:page;mso-width-percent:0;mso-height-percent:0;mso-width-relative:margin;mso-height-relative:margin;v-text-anchor:top" o:spid="_x0000_s1027" filled="f" stroked="f" strokeweight=".5pt" type="#_x0000_t202" o:gfxdata="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">
+            <o:lock v:ext="edit" verticies="t" text="t" aspectratio="t" shapetype="t"/>
+            <v:textbox>
+              <w:txbxContent>
+                <w:p>
+                  <w:pPr>
+                    <w:bidi w:val="0"/>
+                    <w:rPr>
+                      <w:rFonts w:ascii="Roboto" w:hAnsi="Roboto"/>
+                      <w:color w:val="0F2B46"/>
+                      <w:sz w:val="28"/>
+                      <w:lang w:val="en-US"/>
+                    </w:rPr>
+                  </w:pPr>
+                  <w:r>
+                    <w:rPr>
+                      <w:rFonts w:ascii="Roboto" w:hAnsi="Roboto"/>
+                      <w:color w:val="0F2B46"/>
+                      <w:sz w:val="20"/>
+                      <w:lang w:val="en-US"/>
+                    </w:rPr>
+                    <w:t>Suscríbete a DeepL Pro para poder editar este documento.</w:t>
+                  </w:r>
+                  <w:r>
+                    <w:br/>
+                  </w:r>
+                  <w:r>
+                    <w:rPr>
+                      <w:rFonts w:ascii="Roboto" w:hAnsi="Roboto"/>
+                      <w:color w:val="0F2B46"/>
+                      <w:sz w:val="20"/>
+                    </w:rPr>
+                    <w:t xml:space="preserve">Entra en </w:t>
+                  </w:r>
+                  <w:hyperlink r:id="R8edae8be330041f6">
+                    <w:r>
+                      <w:rPr>
+                        <w:rFonts w:ascii="Roboto" w:hAnsi="Roboto"/>
+                        <w:color w:val="006494"/>
+                        <w:sz w:val="20"/>
+                      </w:rPr>
+                      <w:t xml:space="preserve">www.DeepL.com/pro</w:t>
+                    </w:r>
+                  </w:hyperlink>
+                  <w:r>
+                    <w:rPr>
+                      <w:rFonts w:ascii="Roboto" w:hAnsi="Roboto"/>
+                      <w:color w:val="0F2B46"/>
+                      <w:sz w:val="20"/>
+                    </w:rPr>
+                    <w:t xml:space="preserve"> para más información.</w:t>
+                  </w:r>
+                </w:p>
+              </w:txbxContent>
+            </v:textbox>
+            <w10:wrap xmlns:w10="urn:schemas-microsoft-com:office:word" anchorx="page" anchory="page"/>
+          </v:shape>
+        </w:pict>
+      </w:r>
+      <w:r>
+        <w:pict xmlns:o="urn:schemas-microsoft-com:office:office" xmlns:v="urn:schemas-microsoft-com:vml">
+          <v:shape id="DeepLBoxSPIDType" style="position:absolute;margin-left:0;margin-top:0;width:50pt;height:50pt;z-index:251660288;visibility:hidden;mso-wrap-edited:f;mso-width-percent:0;mso-height-percent:0;mso-position-horizontal-relative:text;mso-position-vertical-relative:text;mso-width-percent:0;mso-height-percent:0" alt="" o:spid="_x0000_s1026" type="#_x0000_t202">
+            <o:lock v:ext="edit" selection="t"/>
+          </v:shape>
+        </w:pict>
+      </w:r>
+    </w:p>
     <w:p>
       <w:pPr>
         <w:pStyle w:val="Heading1"/>
@@ -11,7 +142,7 @@
           <w:szCs w:val="22"/>
         </w:rPr>
       </w:pPr>
-      <w:bookmarkStart w:colFirst="0" w:colLast="0" w:name="_4fy4n3vi1i6b" w:id="0"/>
+      <w:bookmarkStart w:name="_4fy4n3vi1i6b" w:colFirst="0" w:colLast="0" w:id="0"/>
       <w:bookmarkEnd w:id="0"/>
       <w:r>
         <w:rPr>
@@ -25,12 +156,12 @@
         <w:tblW w:w="9465.0" w:type="dxa"/>
         <w:jc w:val="left"/>
         <w:tblBorders>
-          <w:top w:color="000000" w:space="0" w:sz="8" w:val="single"/>
-          <w:left w:color="000000" w:space="0" w:sz="8" w:val="single"/>
-          <w:bottom w:color="000000" w:space="0" w:sz="8" w:val="single"/>
-          <w:right w:color="000000" w:space="0" w:sz="8" w:val="single"/>
-          <w:insideH w:color="000000" w:space="0" w:sz="8" w:val="single"/>
-          <w:insideV w:color="000000" w:space="0" w:sz="8" w:val="single"/>
+          <w:top w:val="single" w:color="000000" w:sz="8" w:space="0"/>
+          <w:left w:val="single" w:color="000000" w:sz="8" w:space="0"/>
+          <w:bottom w:val="single" w:color="000000" w:sz="8" w:space="0"/>
+          <w:right w:val="single" w:color="000000" w:sz="8" w:space="0"/>
+          <w:insideH w:val="single" w:color="000000" w:sz="8" w:space="0"/>
+          <w:insideV w:val="single" w:color="000000" w:sz="8" w:space="0"/>
         </w:tblBorders>
         <w:tblLayout w:type="fixed"/>
         <w:tblLook w:val="0600"/>
@@ -54,7 +185,7 @@
         <w:tc>
           <w:tcPr>
             <w:gridSpan w:val="2"/>
-            <w:shd w:fill="auto" w:val="clear"/>
+            <w:shd w:val="clear" w:fill="auto"/>
             <w:tcMar>
               <w:top w:w="100.0" w:type="dxa"/>
               <w:left w:w="100.0" w:type="dxa"/>
@@ -72,13 +203,13 @@
                 <w:szCs w:val="22"/>
               </w:rPr>
             </w:pPr>
-            <w:bookmarkStart w:colFirst="0" w:colLast="0" w:name="_yzpc5nq05cw6" w:id="1"/>
+            <w:bookmarkStart w:name="_yzpc5nq05cw6" w:colFirst="0" w:colLast="0" w:id="1"/>
             <w:bookmarkEnd w:id="1"/>
             <w:r>
               <w:rPr>
                 <w:rtl w:val="0"/>
               </w:rPr>
-              <w:t xml:space="preserve">{Lesson:Take a Pause}</w:t>
+              <w:t xml:space="preserve">{Lección:Haz una pausa}</w:t>
             </w:r>
             <w:r>
               <w:rPr>
@@ -95,7 +226,7 @@
         </w:trPr>
         <w:tc>
           <w:tcPr>
-            <w:shd w:fill="auto" w:val="clear"/>
+            <w:shd w:val="clear" w:fill="auto"/>
             <w:tcMar>
               <w:top w:w="100.0" w:type="dxa"/>
               <w:left w:w="100.0" w:type="dxa"/>
@@ -112,7 +243,7 @@
                 <w:szCs w:val="20"/>
               </w:rPr>
             </w:pPr>
-            <w:bookmarkStart w:colFirst="0" w:colLast="0" w:name="_azpq5nmpkp5a" w:id="2"/>
+            <w:bookmarkStart w:name="_azpq5nmpkp5a" w:colFirst="0" w:colLast="0" w:id="2"/>
             <w:bookmarkEnd w:id="2"/>
             <w:r>
               <w:rPr>
@@ -120,18 +251,18 @@
                 <w:szCs w:val="20"/>
                 <w:rtl w:val="0"/>
               </w:rPr>
-              <w:t xml:space="preserve">Hi! How are you feeling right now? </w:t>
-            </w:r>
-          </w:p>
-          <w:p>
-            <w:pPr>
-              <w:spacing w:line="240" w:lineRule="auto"/>
-              <w:rPr>
-                <w:sz w:val="20"/>
-                <w:szCs w:val="20"/>
-              </w:rPr>
-            </w:pPr>
-            <w:bookmarkStart w:colFirst="0" w:colLast="0" w:name="_dqq3hl2tmijm" w:id="3"/>
+              <w:t xml:space="preserve">¡Hola! ¿Cómo te sientes ahora? </w:t>
+            </w:r>
+          </w:p>
+          <w:p>
+            <w:pPr>
+              <w:spacing w:line="240" w:lineRule="auto"/>
+              <w:rPr>
+                <w:sz w:val="20"/>
+                <w:szCs w:val="20"/>
+              </w:rPr>
+            </w:pPr>
+            <w:bookmarkStart w:name="_dqq3hl2tmijm" w:colFirst="0" w:colLast="0" w:id="3"/>
             <w:bookmarkEnd w:id="3"/>
             <w:r>
               <w:rPr>
@@ -147,7 +278,7 @@
                 <w:szCs w:val="20"/>
               </w:rPr>
             </w:pPr>
-            <w:bookmarkStart w:colFirst="0" w:colLast="0" w:name="_ebnmwpyr5muo" w:id="4"/>
+            <w:bookmarkStart w:name="_ebnmwpyr5muo" w:colFirst="0" w:colLast="0" w:id="4"/>
             <w:bookmarkEnd w:id="4"/>
             <w:r>
               <w:rPr>
@@ -155,18 +286,18 @@
                 <w:szCs w:val="20"/>
                 <w:rtl w:val="0"/>
               </w:rPr>
-              <w:t xml:space="preserve">Do you have 30 seconds?</w:t>
-            </w:r>
-          </w:p>
-          <w:p>
-            <w:pPr>
-              <w:spacing w:line="240" w:lineRule="auto"/>
-              <w:rPr>
-                <w:sz w:val="20"/>
-                <w:szCs w:val="20"/>
-              </w:rPr>
-            </w:pPr>
-            <w:bookmarkStart w:colFirst="0" w:colLast="0" w:name="_2aabw3l1pe1e" w:id="5"/>
+              <w:t xml:space="preserve">¿Tienes 30 segundos?</w:t>
+            </w:r>
+          </w:p>
+          <w:p>
+            <w:pPr>
+              <w:spacing w:line="240" w:lineRule="auto"/>
+              <w:rPr>
+                <w:sz w:val="20"/>
+                <w:szCs w:val="20"/>
+              </w:rPr>
+            </w:pPr>
+            <w:bookmarkStart w:name="_2aabw3l1pe1e" w:colFirst="0" w:colLast="0" w:id="5"/>
             <w:bookmarkEnd w:id="5"/>
             <w:r>
               <w:rPr>
@@ -182,7 +313,7 @@
                 <w:szCs w:val="20"/>
               </w:rPr>
             </w:pPr>
-            <w:bookmarkStart w:colFirst="0" w:colLast="0" w:name="_ji7pd8mk3nv8" w:id="6"/>
+            <w:bookmarkStart w:name="_ji7pd8mk3nv8" w:colFirst="0" w:colLast="0" w:id="6"/>
             <w:bookmarkEnd w:id="6"/>
             <w:r>
               <w:rPr>
@@ -190,18 +321,18 @@
                 <w:szCs w:val="20"/>
                 <w:rtl w:val="0"/>
               </w:rPr>
-              <w:t xml:space="preserve">Before you get started in the Crianza con Conciencia+, let's take a quick pause together. </w:t>
-            </w:r>
-          </w:p>
-          <w:p>
-            <w:pPr>
-              <w:spacing w:line="240" w:lineRule="auto"/>
-              <w:rPr>
-                <w:sz w:val="20"/>
-                <w:szCs w:val="20"/>
-              </w:rPr>
-            </w:pPr>
-            <w:bookmarkStart w:colFirst="0" w:colLast="0" w:name="_az5xcvlfnus2" w:id="7"/>
+              <w:t xml:space="preserve">Antes de empezar con el Crianza con Conciencia+, hagamos juntos una breve pausa. </w:t>
+            </w:r>
+          </w:p>
+          <w:p>
+            <w:pPr>
+              <w:spacing w:line="240" w:lineRule="auto"/>
+              <w:rPr>
+                <w:sz w:val="20"/>
+                <w:szCs w:val="20"/>
+              </w:rPr>
+            </w:pPr>
+            <w:bookmarkStart w:name="_az5xcvlfnus2" w:colFirst="0" w:colLast="0" w:id="7"/>
             <w:bookmarkEnd w:id="7"/>
             <w:r>
               <w:rPr>
@@ -212,7 +343,7 @@
         </w:tc>
         <w:tc>
           <w:tcPr>
-            <w:shd w:fill="auto" w:val="clear"/>
+            <w:shd w:val="clear" w:fill="auto"/>
             <w:tcMar>
               <w:top w:w="100.0" w:type="dxa"/>
               <w:left w:w="100.0" w:type="dxa"/>
@@ -236,7 +367,7 @@
                 <w:szCs w:val="20"/>
                 <w:rtl w:val="0"/>
               </w:rPr>
-              <w:t xml:space="preserve">Take a Pause</w:t>
+              <w:t xml:space="preserve">Haga una pausa</w:t>
             </w:r>
           </w:p>
         </w:tc>
@@ -248,7 +379,7 @@
         </w:trPr>
         <w:tc>
           <w:tcPr>
-            <w:shd w:fill="auto" w:val="clear"/>
+            <w:shd w:val="clear" w:fill="auto"/>
             <w:tcMar>
               <w:top w:w="100.0" w:type="dxa"/>
               <w:left w:w="100.0" w:type="dxa"/>
@@ -271,415 +402,415 @@
                 <w:szCs w:val="20"/>
                 <w:rtl w:val="0"/>
               </w:rPr>
-              <w:t xml:space="preserve">Sit down somewhere comfortable and close your eyes.</w:t>
-            </w:r>
-          </w:p>
-          <w:p>
-            <w:pPr>
-              <w:spacing w:line="240" w:lineRule="auto"/>
-              <w:rPr>
-                <w:sz w:val="20"/>
-                <w:szCs w:val="20"/>
-              </w:rPr>
-            </w:pPr>
-            <w:r>
-              <w:rPr>
-                <w:rtl w:val="0"/>
-              </w:rPr>
-            </w:r>
-          </w:p>
-          <w:p>
-            <w:pPr>
-              <w:spacing w:line="240" w:lineRule="auto"/>
-              <w:rPr>
-                <w:sz w:val="20"/>
-                <w:szCs w:val="20"/>
-              </w:rPr>
-            </w:pPr>
-            <w:r>
-              <w:rPr>
-                <w:sz w:val="20"/>
-                <w:szCs w:val="20"/>
-                <w:rtl w:val="0"/>
-              </w:rPr>
-              <w:t xml:space="preserve">Take a deep breath. </w:t>
-            </w:r>
-          </w:p>
-          <w:p>
-            <w:pPr>
-              <w:spacing w:line="240" w:lineRule="auto"/>
-              <w:rPr>
-                <w:sz w:val="20"/>
-                <w:szCs w:val="20"/>
-              </w:rPr>
-            </w:pPr>
-            <w:r>
-              <w:rPr>
-                <w:sz w:val="20"/>
-                <w:szCs w:val="20"/>
-                <w:rtl w:val="0"/>
-              </w:rPr>
-              <w:t xml:space="preserve">[pause]</w:t>
-            </w:r>
-          </w:p>
-          <w:p>
-            <w:pPr>
-              <w:spacing w:line="240" w:lineRule="auto"/>
-              <w:rPr>
-                <w:sz w:val="20"/>
-                <w:szCs w:val="20"/>
-              </w:rPr>
-            </w:pPr>
-            <w:r>
-              <w:rPr>
-                <w:sz w:val="20"/>
-                <w:szCs w:val="20"/>
-                <w:rtl w:val="0"/>
-              </w:rPr>
-              <w:t xml:space="preserve">Feel the air moving in, and out, of your body.</w:t>
-            </w:r>
-          </w:p>
-          <w:p>
-            <w:pPr>
-              <w:spacing w:line="240" w:lineRule="auto"/>
-              <w:rPr>
-                <w:sz w:val="20"/>
-                <w:szCs w:val="20"/>
-              </w:rPr>
-            </w:pPr>
-            <w:r>
-              <w:rPr>
-                <w:rtl w:val="0"/>
-              </w:rPr>
-            </w:r>
-          </w:p>
-          <w:p>
-            <w:pPr>
-              <w:spacing w:line="240" w:lineRule="auto"/>
-              <w:rPr>
-                <w:sz w:val="20"/>
-                <w:szCs w:val="20"/>
-              </w:rPr>
-            </w:pPr>
-            <w:r>
-              <w:rPr>
-                <w:sz w:val="20"/>
-                <w:szCs w:val="20"/>
-                <w:rtl w:val="0"/>
-              </w:rPr>
-              <w:t xml:space="preserve">In;</w:t>
-            </w:r>
-          </w:p>
-          <w:p>
-            <w:pPr>
-              <w:spacing w:line="240" w:lineRule="auto"/>
-              <w:rPr>
-                <w:sz w:val="20"/>
-                <w:szCs w:val="20"/>
-              </w:rPr>
-            </w:pPr>
-            <w:r>
-              <w:rPr>
-                <w:sz w:val="20"/>
-                <w:szCs w:val="20"/>
-                <w:rtl w:val="0"/>
-              </w:rPr>
-              <w:t xml:space="preserve">[pause]</w:t>
-            </w:r>
-          </w:p>
-          <w:p>
-            <w:pPr>
-              <w:spacing w:line="240" w:lineRule="auto"/>
-              <w:rPr>
-                <w:sz w:val="20"/>
-                <w:szCs w:val="20"/>
-              </w:rPr>
-            </w:pPr>
-            <w:r>
-              <w:rPr>
-                <w:sz w:val="20"/>
-                <w:szCs w:val="20"/>
-                <w:rtl w:val="0"/>
-              </w:rPr>
-              <w:t xml:space="preserve">and out; </w:t>
-            </w:r>
-          </w:p>
-          <w:p>
-            <w:pPr>
-              <w:spacing w:line="240" w:lineRule="auto"/>
-              <w:rPr>
-                <w:sz w:val="20"/>
-                <w:szCs w:val="20"/>
-              </w:rPr>
-            </w:pPr>
-            <w:r>
-              <w:rPr>
-                <w:sz w:val="20"/>
-                <w:szCs w:val="20"/>
-                <w:rtl w:val="0"/>
-              </w:rPr>
-              <w:t xml:space="preserve">[pause]</w:t>
-            </w:r>
-          </w:p>
-          <w:p>
-            <w:pPr>
-              <w:spacing w:line="240" w:lineRule="auto"/>
-              <w:rPr>
-                <w:sz w:val="20"/>
-                <w:szCs w:val="20"/>
-              </w:rPr>
-            </w:pPr>
-            <w:r>
-              <w:rPr>
-                <w:sz w:val="20"/>
-                <w:szCs w:val="20"/>
-                <w:rtl w:val="0"/>
-              </w:rPr>
-              <w:t xml:space="preserve">In; </w:t>
-            </w:r>
-          </w:p>
-          <w:p>
-            <w:pPr>
-              <w:spacing w:line="240" w:lineRule="auto"/>
-              <w:rPr>
-                <w:sz w:val="20"/>
-                <w:szCs w:val="20"/>
-              </w:rPr>
-            </w:pPr>
-            <w:r>
-              <w:rPr>
-                <w:sz w:val="20"/>
-                <w:szCs w:val="20"/>
-                <w:rtl w:val="0"/>
-              </w:rPr>
-              <w:t xml:space="preserve">[pause] </w:t>
-            </w:r>
-          </w:p>
-          <w:p>
-            <w:pPr>
-              <w:spacing w:line="240" w:lineRule="auto"/>
-              <w:rPr>
-                <w:sz w:val="20"/>
-                <w:szCs w:val="20"/>
-              </w:rPr>
-            </w:pPr>
-            <w:r>
-              <w:rPr>
-                <w:sz w:val="20"/>
-                <w:szCs w:val="20"/>
-                <w:rtl w:val="0"/>
-              </w:rPr>
-              <w:t xml:space="preserve">and out;</w:t>
-            </w:r>
-          </w:p>
-          <w:p>
-            <w:pPr>
-              <w:spacing w:line="240" w:lineRule="auto"/>
-              <w:rPr>
-                <w:sz w:val="20"/>
-                <w:szCs w:val="20"/>
-              </w:rPr>
-            </w:pPr>
-            <w:r>
-              <w:rPr>
-                <w:sz w:val="20"/>
-                <w:szCs w:val="20"/>
-                <w:rtl w:val="0"/>
-              </w:rPr>
-              <w:t xml:space="preserve">[pause]</w:t>
-            </w:r>
-          </w:p>
-          <w:p>
-            <w:pPr>
-              <w:spacing w:line="240" w:lineRule="auto"/>
-              <w:rPr>
-                <w:sz w:val="20"/>
-                <w:szCs w:val="20"/>
-              </w:rPr>
-            </w:pPr>
-            <w:r>
-              <w:rPr>
-                <w:sz w:val="20"/>
-                <w:szCs w:val="20"/>
-                <w:rtl w:val="0"/>
-              </w:rPr>
-              <w:t xml:space="preserve">In; </w:t>
-            </w:r>
-          </w:p>
-          <w:p>
-            <w:pPr>
-              <w:spacing w:line="240" w:lineRule="auto"/>
-              <w:rPr>
-                <w:sz w:val="20"/>
-                <w:szCs w:val="20"/>
-              </w:rPr>
-            </w:pPr>
-            <w:r>
-              <w:rPr>
-                <w:sz w:val="20"/>
-                <w:szCs w:val="20"/>
-                <w:rtl w:val="0"/>
-              </w:rPr>
-              <w:t xml:space="preserve">[pause] </w:t>
-            </w:r>
-          </w:p>
-          <w:p>
-            <w:pPr>
-              <w:spacing w:line="240" w:lineRule="auto"/>
-              <w:rPr>
-                <w:sz w:val="20"/>
-                <w:szCs w:val="20"/>
-              </w:rPr>
-            </w:pPr>
-            <w:r>
-              <w:rPr>
-                <w:sz w:val="20"/>
-                <w:szCs w:val="20"/>
-                <w:rtl w:val="0"/>
-              </w:rPr>
-              <w:t xml:space="preserve">and out;</w:t>
-            </w:r>
-          </w:p>
-          <w:p>
-            <w:pPr>
-              <w:spacing w:line="240" w:lineRule="auto"/>
-              <w:rPr>
-                <w:sz w:val="20"/>
-                <w:szCs w:val="20"/>
-              </w:rPr>
-            </w:pPr>
-            <w:r>
-              <w:rPr>
-                <w:sz w:val="20"/>
-                <w:szCs w:val="20"/>
-                <w:rtl w:val="0"/>
-              </w:rPr>
-              <w:t xml:space="preserve">[pause]</w:t>
-            </w:r>
-          </w:p>
-          <w:p>
-            <w:pPr>
-              <w:spacing w:after="240" w:before="240" w:line="240" w:lineRule="auto"/>
-              <w:rPr>
-                <w:sz w:val="20"/>
-                <w:szCs w:val="20"/>
-              </w:rPr>
-            </w:pPr>
-            <w:r>
-              <w:rPr>
-                <w:sz w:val="20"/>
-                <w:szCs w:val="20"/>
-                <w:rtl w:val="0"/>
-              </w:rPr>
-              <w:t xml:space="preserve">Notice how your body feels while you breathe. </w:t>
-            </w:r>
-          </w:p>
-          <w:p>
-            <w:pPr>
-              <w:spacing w:after="240" w:before="240" w:line="240" w:lineRule="auto"/>
-              <w:rPr>
-                <w:sz w:val="20"/>
-                <w:szCs w:val="20"/>
-              </w:rPr>
-            </w:pPr>
-            <w:r>
-              <w:rPr>
-                <w:sz w:val="20"/>
-                <w:szCs w:val="20"/>
-                <w:rtl w:val="0"/>
-              </w:rPr>
-              <w:t xml:space="preserve">[pause]</w:t>
-            </w:r>
-          </w:p>
-          <w:p>
-            <w:pPr>
-              <w:spacing w:after="240" w:before="240" w:line="240" w:lineRule="auto"/>
-              <w:rPr>
-                <w:sz w:val="20"/>
-                <w:szCs w:val="20"/>
-              </w:rPr>
-            </w:pPr>
-            <w:r>
-              <w:rPr>
-                <w:sz w:val="20"/>
-                <w:szCs w:val="20"/>
-                <w:rtl w:val="0"/>
-              </w:rPr>
-              <w:t xml:space="preserve">Notice where you feel tension in your body.</w:t>
-            </w:r>
-          </w:p>
-          <w:p>
-            <w:pPr>
-              <w:spacing w:after="240" w:before="240" w:line="240" w:lineRule="auto"/>
-              <w:rPr>
-                <w:sz w:val="20"/>
-                <w:szCs w:val="20"/>
-              </w:rPr>
-            </w:pPr>
-            <w:r>
-              <w:rPr>
-                <w:sz w:val="20"/>
-                <w:szCs w:val="20"/>
-                <w:rtl w:val="0"/>
-              </w:rPr>
-              <w:t xml:space="preserve">[pause]</w:t>
-            </w:r>
-          </w:p>
-          <w:p>
-            <w:pPr>
-              <w:spacing w:after="240" w:before="240" w:line="240" w:lineRule="auto"/>
-              <w:rPr>
-                <w:sz w:val="20"/>
-                <w:szCs w:val="20"/>
-              </w:rPr>
-            </w:pPr>
-            <w:r>
-              <w:rPr>
-                <w:sz w:val="20"/>
-                <w:szCs w:val="20"/>
-                <w:rtl w:val="0"/>
-              </w:rPr>
-              <w:t xml:space="preserve">Try to let your body relax.</w:t>
-            </w:r>
-          </w:p>
-          <w:p>
-            <w:pPr>
-              <w:spacing w:after="240" w:before="240" w:line="240" w:lineRule="auto"/>
-              <w:rPr>
-                <w:sz w:val="20"/>
-                <w:szCs w:val="20"/>
-              </w:rPr>
-            </w:pPr>
-            <w:r>
-              <w:rPr>
-                <w:sz w:val="20"/>
-                <w:szCs w:val="20"/>
-                <w:rtl w:val="0"/>
-              </w:rPr>
-              <w:t xml:space="preserve">[pause]</w:t>
-            </w:r>
-          </w:p>
-          <w:p>
-            <w:pPr>
-              <w:spacing w:line="240" w:lineRule="auto"/>
-              <w:rPr>
-                <w:sz w:val="20"/>
-                <w:szCs w:val="20"/>
-              </w:rPr>
-            </w:pPr>
-            <w:r>
-              <w:rPr>
-                <w:sz w:val="20"/>
-                <w:szCs w:val="20"/>
-                <w:rtl w:val="0"/>
-              </w:rPr>
-              <w:t xml:space="preserve">When you are ready, open your eyes again. </w:t>
+              <w:t xml:space="preserve">Siéntate en un lugar cómodo y cierra los ojos.</w:t>
+            </w:r>
+          </w:p>
+          <w:p>
+            <w:pPr>
+              <w:spacing w:line="240" w:lineRule="auto"/>
+              <w:rPr>
+                <w:sz w:val="20"/>
+                <w:szCs w:val="20"/>
+              </w:rPr>
+            </w:pPr>
+            <w:r>
+              <w:rPr>
+                <w:rtl w:val="0"/>
+              </w:rPr>
+            </w:r>
+          </w:p>
+          <w:p>
+            <w:pPr>
+              <w:spacing w:line="240" w:lineRule="auto"/>
+              <w:rPr>
+                <w:sz w:val="20"/>
+                <w:szCs w:val="20"/>
+              </w:rPr>
+            </w:pPr>
+            <w:r>
+              <w:rPr>
+                <w:sz w:val="20"/>
+                <w:szCs w:val="20"/>
+                <w:rtl w:val="0"/>
+              </w:rPr>
+              <w:t xml:space="preserve">Respira hondo. </w:t>
+            </w:r>
+          </w:p>
+          <w:p>
+            <w:pPr>
+              <w:spacing w:line="240" w:lineRule="auto"/>
+              <w:rPr>
+                <w:sz w:val="20"/>
+                <w:szCs w:val="20"/>
+              </w:rPr>
+            </w:pPr>
+            <w:r>
+              <w:rPr>
+                <w:sz w:val="20"/>
+                <w:szCs w:val="20"/>
+                <w:rtl w:val="0"/>
+              </w:rPr>
+              <w:t xml:space="preserve">[pausa]</w:t>
+            </w:r>
+          </w:p>
+          <w:p>
+            <w:pPr>
+              <w:spacing w:line="240" w:lineRule="auto"/>
+              <w:rPr>
+                <w:sz w:val="20"/>
+                <w:szCs w:val="20"/>
+              </w:rPr>
+            </w:pPr>
+            <w:r>
+              <w:rPr>
+                <w:sz w:val="20"/>
+                <w:szCs w:val="20"/>
+                <w:rtl w:val="0"/>
+              </w:rPr>
+              <w:t xml:space="preserve">Siente cómo el aire entra y sale de tu cuerpo.</w:t>
+            </w:r>
+          </w:p>
+          <w:p>
+            <w:pPr>
+              <w:spacing w:line="240" w:lineRule="auto"/>
+              <w:rPr>
+                <w:sz w:val="20"/>
+                <w:szCs w:val="20"/>
+              </w:rPr>
+            </w:pPr>
+            <w:r>
+              <w:rPr>
+                <w:rtl w:val="0"/>
+              </w:rPr>
+            </w:r>
+          </w:p>
+          <w:p>
+            <w:pPr>
+              <w:spacing w:line="240" w:lineRule="auto"/>
+              <w:rPr>
+                <w:sz w:val="20"/>
+                <w:szCs w:val="20"/>
+              </w:rPr>
+            </w:pPr>
+            <w:r>
+              <w:rPr>
+                <w:sz w:val="20"/>
+                <w:szCs w:val="20"/>
+                <w:rtl w:val="0"/>
+              </w:rPr>
+              <w:t xml:space="preserve">En;</w:t>
+            </w:r>
+          </w:p>
+          <w:p>
+            <w:pPr>
+              <w:spacing w:line="240" w:lineRule="auto"/>
+              <w:rPr>
+                <w:sz w:val="20"/>
+                <w:szCs w:val="20"/>
+              </w:rPr>
+            </w:pPr>
+            <w:r>
+              <w:rPr>
+                <w:sz w:val="20"/>
+                <w:szCs w:val="20"/>
+                <w:rtl w:val="0"/>
+              </w:rPr>
+              <w:t xml:space="preserve">[pausa]</w:t>
+            </w:r>
+          </w:p>
+          <w:p>
+            <w:pPr>
+              <w:spacing w:line="240" w:lineRule="auto"/>
+              <w:rPr>
+                <w:sz w:val="20"/>
+                <w:szCs w:val="20"/>
+              </w:rPr>
+            </w:pPr>
+            <w:r>
+              <w:rPr>
+                <w:sz w:val="20"/>
+                <w:szCs w:val="20"/>
+                <w:rtl w:val="0"/>
+              </w:rPr>
+              <w:t xml:space="preserve">y fuera; </w:t>
+            </w:r>
+          </w:p>
+          <w:p>
+            <w:pPr>
+              <w:spacing w:line="240" w:lineRule="auto"/>
+              <w:rPr>
+                <w:sz w:val="20"/>
+                <w:szCs w:val="20"/>
+              </w:rPr>
+            </w:pPr>
+            <w:r>
+              <w:rPr>
+                <w:sz w:val="20"/>
+                <w:szCs w:val="20"/>
+                <w:rtl w:val="0"/>
+              </w:rPr>
+              <w:t xml:space="preserve">[pausa]</w:t>
+            </w:r>
+          </w:p>
+          <w:p>
+            <w:pPr>
+              <w:spacing w:line="240" w:lineRule="auto"/>
+              <w:rPr>
+                <w:sz w:val="20"/>
+                <w:szCs w:val="20"/>
+              </w:rPr>
+            </w:pPr>
+            <w:r>
+              <w:rPr>
+                <w:sz w:val="20"/>
+                <w:szCs w:val="20"/>
+                <w:rtl w:val="0"/>
+              </w:rPr>
+              <w:t xml:space="preserve">En; </w:t>
+            </w:r>
+          </w:p>
+          <w:p>
+            <w:pPr>
+              <w:spacing w:line="240" w:lineRule="auto"/>
+              <w:rPr>
+                <w:sz w:val="20"/>
+                <w:szCs w:val="20"/>
+              </w:rPr>
+            </w:pPr>
+            <w:r>
+              <w:rPr>
+                <w:sz w:val="20"/>
+                <w:szCs w:val="20"/>
+                <w:rtl w:val="0"/>
+              </w:rPr>
+              <w:t xml:space="preserve">[pausa] </w:t>
+            </w:r>
+          </w:p>
+          <w:p>
+            <w:pPr>
+              <w:spacing w:line="240" w:lineRule="auto"/>
+              <w:rPr>
+                <w:sz w:val="20"/>
+                <w:szCs w:val="20"/>
+              </w:rPr>
+            </w:pPr>
+            <w:r>
+              <w:rPr>
+                <w:sz w:val="20"/>
+                <w:szCs w:val="20"/>
+                <w:rtl w:val="0"/>
+              </w:rPr>
+              <w:t xml:space="preserve">y fuera;</w:t>
+            </w:r>
+          </w:p>
+          <w:p>
+            <w:pPr>
+              <w:spacing w:line="240" w:lineRule="auto"/>
+              <w:rPr>
+                <w:sz w:val="20"/>
+                <w:szCs w:val="20"/>
+              </w:rPr>
+            </w:pPr>
+            <w:r>
+              <w:rPr>
+                <w:sz w:val="20"/>
+                <w:szCs w:val="20"/>
+                <w:rtl w:val="0"/>
+              </w:rPr>
+              <w:t xml:space="preserve">[pausa]</w:t>
+            </w:r>
+          </w:p>
+          <w:p>
+            <w:pPr>
+              <w:spacing w:line="240" w:lineRule="auto"/>
+              <w:rPr>
+                <w:sz w:val="20"/>
+                <w:szCs w:val="20"/>
+              </w:rPr>
+            </w:pPr>
+            <w:r>
+              <w:rPr>
+                <w:sz w:val="20"/>
+                <w:szCs w:val="20"/>
+                <w:rtl w:val="0"/>
+              </w:rPr>
+              <w:t xml:space="preserve">En; </w:t>
+            </w:r>
+          </w:p>
+          <w:p>
+            <w:pPr>
+              <w:spacing w:line="240" w:lineRule="auto"/>
+              <w:rPr>
+                <w:sz w:val="20"/>
+                <w:szCs w:val="20"/>
+              </w:rPr>
+            </w:pPr>
+            <w:r>
+              <w:rPr>
+                <w:sz w:val="20"/>
+                <w:szCs w:val="20"/>
+                <w:rtl w:val="0"/>
+              </w:rPr>
+              <w:t xml:space="preserve">[pausa] </w:t>
+            </w:r>
+          </w:p>
+          <w:p>
+            <w:pPr>
+              <w:spacing w:line="240" w:lineRule="auto"/>
+              <w:rPr>
+                <w:sz w:val="20"/>
+                <w:szCs w:val="20"/>
+              </w:rPr>
+            </w:pPr>
+            <w:r>
+              <w:rPr>
+                <w:sz w:val="20"/>
+                <w:szCs w:val="20"/>
+                <w:rtl w:val="0"/>
+              </w:rPr>
+              <w:t xml:space="preserve">y fuera;</w:t>
+            </w:r>
+          </w:p>
+          <w:p>
+            <w:pPr>
+              <w:spacing w:line="240" w:lineRule="auto"/>
+              <w:rPr>
+                <w:sz w:val="20"/>
+                <w:szCs w:val="20"/>
+              </w:rPr>
+            </w:pPr>
+            <w:r>
+              <w:rPr>
+                <w:sz w:val="20"/>
+                <w:szCs w:val="20"/>
+                <w:rtl w:val="0"/>
+              </w:rPr>
+              <w:t xml:space="preserve">[pausa]</w:t>
+            </w:r>
+          </w:p>
+          <w:p>
+            <w:pPr>
+              <w:spacing w:before="240" w:after="240" w:line="240" w:lineRule="auto"/>
+              <w:rPr>
+                <w:sz w:val="20"/>
+                <w:szCs w:val="20"/>
+              </w:rPr>
+            </w:pPr>
+            <w:r>
+              <w:rPr>
+                <w:sz w:val="20"/>
+                <w:szCs w:val="20"/>
+                <w:rtl w:val="0"/>
+              </w:rPr>
+              <w:t xml:space="preserve">Observa cómo se siente tu cuerpo mientras respiras. </w:t>
+            </w:r>
+          </w:p>
+          <w:p>
+            <w:pPr>
+              <w:spacing w:before="240" w:after="240" w:line="240" w:lineRule="auto"/>
+              <w:rPr>
+                <w:sz w:val="20"/>
+                <w:szCs w:val="20"/>
+              </w:rPr>
+            </w:pPr>
+            <w:r>
+              <w:rPr>
+                <w:sz w:val="20"/>
+                <w:szCs w:val="20"/>
+                <w:rtl w:val="0"/>
+              </w:rPr>
+              <w:t xml:space="preserve">[pausa]</w:t>
+            </w:r>
+          </w:p>
+          <w:p>
+            <w:pPr>
+              <w:spacing w:before="240" w:after="240" w:line="240" w:lineRule="auto"/>
+              <w:rPr>
+                <w:sz w:val="20"/>
+                <w:szCs w:val="20"/>
+              </w:rPr>
+            </w:pPr>
+            <w:r>
+              <w:rPr>
+                <w:sz w:val="20"/>
+                <w:szCs w:val="20"/>
+                <w:rtl w:val="0"/>
+              </w:rPr>
+              <w:t xml:space="preserve">Observa dónde sientes tensión en el cuerpo.</w:t>
+            </w:r>
+          </w:p>
+          <w:p>
+            <w:pPr>
+              <w:spacing w:before="240" w:after="240" w:line="240" w:lineRule="auto"/>
+              <w:rPr>
+                <w:sz w:val="20"/>
+                <w:szCs w:val="20"/>
+              </w:rPr>
+            </w:pPr>
+            <w:r>
+              <w:rPr>
+                <w:sz w:val="20"/>
+                <w:szCs w:val="20"/>
+                <w:rtl w:val="0"/>
+              </w:rPr>
+              <w:t xml:space="preserve">[pausa]</w:t>
+            </w:r>
+          </w:p>
+          <w:p>
+            <w:pPr>
+              <w:spacing w:before="240" w:after="240" w:line="240" w:lineRule="auto"/>
+              <w:rPr>
+                <w:sz w:val="20"/>
+                <w:szCs w:val="20"/>
+              </w:rPr>
+            </w:pPr>
+            <w:r>
+              <w:rPr>
+                <w:sz w:val="20"/>
+                <w:szCs w:val="20"/>
+                <w:rtl w:val="0"/>
+              </w:rPr>
+              <w:t xml:space="preserve">Intenta que tu cuerpo se relaje.</w:t>
+            </w:r>
+          </w:p>
+          <w:p>
+            <w:pPr>
+              <w:spacing w:before="240" w:after="240" w:line="240" w:lineRule="auto"/>
+              <w:rPr>
+                <w:sz w:val="20"/>
+                <w:szCs w:val="20"/>
+              </w:rPr>
+            </w:pPr>
+            <w:r>
+              <w:rPr>
+                <w:sz w:val="20"/>
+                <w:szCs w:val="20"/>
+                <w:rtl w:val="0"/>
+              </w:rPr>
+              <w:t xml:space="preserve">[pausa]</w:t>
+            </w:r>
+          </w:p>
+          <w:p>
+            <w:pPr>
+              <w:spacing w:line="240" w:lineRule="auto"/>
+              <w:rPr>
+                <w:sz w:val="20"/>
+                <w:szCs w:val="20"/>
+              </w:rPr>
+            </w:pPr>
+            <w:r>
+              <w:rPr>
+                <w:sz w:val="20"/>
+                <w:szCs w:val="20"/>
+                <w:rtl w:val="0"/>
+              </w:rPr>
+              <w:t xml:space="preserve">Cuando estés preparado, vuelve a abrir los ojos. </w:t>
             </w:r>
           </w:p>
         </w:tc>
         <w:tc>
           <w:tcPr>
-            <w:shd w:fill="auto" w:val="clear"/>
+            <w:shd w:val="clear" w:fill="auto"/>
             <w:tcMar>
               <w:top w:w="100.0" w:type="dxa"/>
               <w:left w:w="100.0" w:type="dxa"/>
@@ -696,7 +827,7 @@
                 <w:numId w:val="1"/>
               </w:numPr>
               <w:spacing w:line="240" w:lineRule="auto"/>
-              <w:ind w:left="720" w:hanging="360"/>
+              <w:ind w:start="720" w:hanging="360"/>
             </w:pPr>
             <w:r>
               <w:rPr>
@@ -714,7 +845,7 @@
         </w:trPr>
         <w:tc>
           <w:tcPr>
-            <w:shd w:fill="auto" w:val="clear"/>
+            <w:shd w:val="clear" w:fill="auto"/>
             <w:tcMar>
               <w:top w:w="100.0" w:type="dxa"/>
               <w:left w:w="100.0" w:type="dxa"/>
@@ -731,7 +862,7 @@
                 <w:szCs w:val="20"/>
               </w:rPr>
             </w:pPr>
-            <w:bookmarkStart w:colFirst="0" w:colLast="0" w:name="_51uw0vzft4pf" w:id="8"/>
+            <w:bookmarkStart w:name="_51uw0vzft4pf" w:colFirst="0" w:colLast="0" w:id="8"/>
             <w:bookmarkEnd w:id="8"/>
             <w:r>
               <w:rPr>
@@ -739,18 +870,18 @@
                 <w:szCs w:val="20"/>
                 <w:rtl w:val="0"/>
               </w:rPr>
-              <w:t xml:space="preserve">Now, notice if you are feeling any differently than when you started this activity.</w:t>
-            </w:r>
-          </w:p>
-          <w:p>
-            <w:pPr>
-              <w:spacing w:line="240" w:lineRule="auto"/>
-              <w:rPr>
-                <w:sz w:val="20"/>
-                <w:szCs w:val="20"/>
-              </w:rPr>
-            </w:pPr>
-            <w:bookmarkStart w:colFirst="0" w:colLast="0" w:name="_lh0zg04l1c2x" w:id="9"/>
+              <w:t xml:space="preserve">Ahora, fíjate si te sientes diferente de cuando empezaste esta actividad.</w:t>
+            </w:r>
+          </w:p>
+          <w:p>
+            <w:pPr>
+              <w:spacing w:line="240" w:lineRule="auto"/>
+              <w:rPr>
+                <w:sz w:val="20"/>
+                <w:szCs w:val="20"/>
+              </w:rPr>
+            </w:pPr>
+            <w:bookmarkStart w:name="_lh0zg04l1c2x" w:colFirst="0" w:colLast="0" w:id="9"/>
             <w:bookmarkEnd w:id="9"/>
             <w:r>
               <w:rPr>
@@ -758,13 +889,13 @@
                 <w:szCs w:val="20"/>
                 <w:rtl w:val="0"/>
               </w:rPr>
-              <w:t xml:space="preserve">[pause]</w:t>
+              <w:t xml:space="preserve">[pausa]</w:t>
             </w:r>
           </w:p>
         </w:tc>
         <w:tc>
           <w:tcPr>
-            <w:shd w:fill="auto" w:val="clear"/>
+            <w:shd w:val="clear" w:fill="auto"/>
             <w:tcMar>
               <w:top w:w="100.0" w:type="dxa"/>
               <w:left w:w="100.0" w:type="dxa"/>
@@ -797,7 +928,7 @@
         </w:trPr>
         <w:tc>
           <w:tcPr>
-            <w:shd w:fill="auto" w:val="clear"/>
+            <w:shd w:val="clear" w:fill="auto"/>
             <w:tcMar>
               <w:top w:w="100.0" w:type="dxa"/>
               <w:left w:w="100.0" w:type="dxa"/>
@@ -821,7 +952,7 @@
                 <w:szCs w:val="20"/>
                 <w:rtl w:val="0"/>
               </w:rPr>
-              <w:t xml:space="preserve">Try to Take a Pause whenever you feel angry, overwhelmed, stressed, or worried. </w:t>
+              <w:t xml:space="preserve">Intenta hacer una pausa cada vez que te sientas enfadado, abrumado, estresado o preocupado. </w:t>
             </w:r>
           </w:p>
           <w:p>
@@ -854,7 +985,7 @@
                 <w:szCs w:val="20"/>
                 <w:rtl w:val="0"/>
               </w:rPr>
-              <w:t xml:space="preserve">Even a few deep breaths, or connecting with the ground beneath you, can make a difference. </w:t>
+              <w:t xml:space="preserve">Incluso unas cuantas respiraciones profundas o la conexión con el suelo pueden marcar la diferencia. </w:t>
             </w:r>
           </w:p>
           <w:p>
@@ -887,13 +1018,13 @@
                 <w:szCs w:val="20"/>
                 <w:rtl w:val="0"/>
               </w:rPr>
-              <w:t xml:space="preserve">You can also Take a Pause with your girl, boy, or teen!</w:t>
+              <w:t xml:space="preserve">También puedes hacer una pausa con tu niña, niño o adolescente.</w:t>
             </w:r>
           </w:p>
         </w:tc>
         <w:tc>
           <w:tcPr>
-            <w:shd w:fill="auto" w:val="clear"/>
+            <w:shd w:val="clear" w:fill="auto"/>
             <w:tcMar>
               <w:top w:w="100.0" w:type="dxa"/>
               <w:left w:w="100.0" w:type="dxa"/>
@@ -917,7 +1048,7 @@
                 <w:szCs w:val="20"/>
                 <w:rtl w:val="0"/>
               </w:rPr>
-              <w:t xml:space="preserve">Try it with your girl, boy, or teen! </w:t>
+              <w:t xml:space="preserve">¡Pruébalo con tu niña, niño o adolescente! </w:t>
             </w:r>
           </w:p>
         </w:tc>
@@ -925,8 +1056,8 @@
     </w:tbl>
     <w:p>
       <w:pPr>
-        <w:shd w:fill="fbfbfb" w:val="clear"/>
-        <w:spacing w:after="180" w:before="180" w:lineRule="auto"/>
+        <w:shd w:val="clear" w:fill="fbfbfb"/>
+        <w:spacing w:before="180" w:after="180" w:lineRule="auto"/>
         <w:rPr>
           <w:b w:val="1"/>
         </w:rPr>
@@ -939,8 +1070,8 @@
     </w:p>
     <w:p>
       <w:pPr>
-        <w:shd w:fill="fbfbfb" w:val="clear"/>
-        <w:spacing w:after="180" w:before="180" w:line="276" w:lineRule="auto"/>
+        <w:shd w:val="clear" w:fill="fbfbfb"/>
+        <w:spacing w:before="180" w:after="180" w:line="276" w:lineRule="auto"/>
         <w:rPr/>
       </w:pPr>
       <w:r>
@@ -960,8 +1091,8 @@
       </w:r>
     </w:p>
     <w:sectPr>
-      <w:pgSz w:h="16834" w:w="11909" w:orient="portrait"/>
-      <w:pgMar w:bottom="1440" w:top="1440" w:left="1440" w:right="1440" w:header="720" w:footer="720"/>
+      <w:pgSz w:w="11909" w:h="16834" w:orient="portrait"/>
+      <w:pgMar w:top="1440" w:right="1440" w:bottom="1440" w:left="1440" w:header="720" w:footer="720"/>
       <w:pgNumType w:start="1"/>
     </w:sectPr>
   </w:body>
@@ -1091,7 +1222,7 @@
   <w:docDefaults>
     <w:rPrDefault>
       <w:rPr>
-        <w:rFonts w:ascii="Arial" w:cs="Arial" w:eastAsia="Arial" w:hAnsi="Arial"/>
+        <w:rFonts w:ascii="Arial" w:hAnsi="Arial" w:eastAsia="Arial" w:cs="Arial"/>
         <w:sz w:val="22"/>
         <w:szCs w:val="22"/>
         <w:lang w:val="en_GB"/>
@@ -1117,7 +1248,7 @@
       <w:keepNext w:val="1"/>
       <w:keepLines w:val="1"/>
       <w:pageBreakBefore w:val="0"/>
-      <w:spacing w:after="120" w:before="400" w:lineRule="auto"/>
+      <w:spacing w:before="400" w:after="120" w:lineRule="auto"/>
     </w:pPr>
     <w:rPr>
       <w:sz w:val="40"/>
@@ -1132,7 +1263,7 @@
       <w:keepNext w:val="1"/>
       <w:keepLines w:val="1"/>
       <w:pageBreakBefore w:val="0"/>
-      <w:spacing w:after="120" w:before="360" w:lineRule="auto"/>
+      <w:spacing w:before="360" w:after="120" w:lineRule="auto"/>
     </w:pPr>
     <w:rPr>
       <w:b w:val="0"/>
@@ -1148,7 +1279,7 @@
       <w:keepNext w:val="1"/>
       <w:keepLines w:val="1"/>
       <w:pageBreakBefore w:val="0"/>
-      <w:spacing w:after="80" w:before="320" w:lineRule="auto"/>
+      <w:spacing w:before="320" w:after="80" w:lineRule="auto"/>
     </w:pPr>
     <w:rPr>
       <w:b w:val="0"/>
@@ -1165,7 +1296,7 @@
       <w:keepNext w:val="1"/>
       <w:keepLines w:val="1"/>
       <w:pageBreakBefore w:val="0"/>
-      <w:spacing w:after="80" w:before="280" w:lineRule="auto"/>
+      <w:spacing w:before="280" w:after="80" w:lineRule="auto"/>
     </w:pPr>
     <w:rPr>
       <w:color w:val="666666"/>
@@ -1181,7 +1312,7 @@
       <w:keepNext w:val="1"/>
       <w:keepLines w:val="1"/>
       <w:pageBreakBefore w:val="0"/>
-      <w:spacing w:after="80" w:before="240" w:lineRule="auto"/>
+      <w:spacing w:before="240" w:after="80" w:lineRule="auto"/>
     </w:pPr>
     <w:rPr>
       <w:color w:val="666666"/>
@@ -1197,7 +1328,7 @@
       <w:keepNext w:val="1"/>
       <w:keepLines w:val="1"/>
       <w:pageBreakBefore w:val="0"/>
-      <w:spacing w:after="80" w:before="240" w:lineRule="auto"/>
+      <w:spacing w:before="240" w:after="80" w:lineRule="auto"/>
     </w:pPr>
     <w:rPr>
       <w:i w:val="1"/>
@@ -1214,7 +1345,7 @@
       <w:keepNext w:val="1"/>
       <w:keepLines w:val="1"/>
       <w:pageBreakBefore w:val="0"/>
-      <w:spacing w:after="60" w:before="0" w:lineRule="auto"/>
+      <w:spacing w:before="0" w:after="60" w:lineRule="auto"/>
     </w:pPr>
     <w:rPr>
       <w:sz w:val="52"/>
@@ -1229,10 +1360,10 @@
       <w:keepNext w:val="1"/>
       <w:keepLines w:val="1"/>
       <w:pageBreakBefore w:val="0"/>
-      <w:spacing w:after="320" w:before="0" w:lineRule="auto"/>
+      <w:spacing w:before="0" w:after="320" w:lineRule="auto"/>
     </w:pPr>
     <w:rPr>
-      <w:rFonts w:ascii="Arial" w:cs="Arial" w:eastAsia="Arial" w:hAnsi="Arial"/>
+      <w:rFonts w:ascii="Arial" w:hAnsi="Arial" w:eastAsia="Arial" w:cs="Arial"/>
       <w:i w:val="0"/>
       <w:color w:val="666666"/>
       <w:sz w:val="30"/>

</xml_diff>